<commit_message>
modified:   Dev_mez_dev_moz_den_zhun.docx 	modified:   Work_In_progress(do not touch).docx 	new file:   ~$rk_In_progress(do not touch).docx
</commit_message>
<xml_diff>
--- a/Work_In_progress(do not touch).docx
+++ b/Work_In_progress(do not touch).docx
@@ -57,12 +57,12 @@
     </w:p>
     <w:p>
       <w:r>
-        <w:t>Дни пройдут в декабре, зелены оконца.</w:t>
-      </w:r>
-    </w:p>
-    <w:p>
-      <w:r>
-        <w:t>Иней вновь, ты прости, я любит всё буду,</w:t>
+        <w:t>Дни пройдут. В декабре, зелены оконца.</w:t>
+      </w:r>
+    </w:p>
+    <w:p>
+      <w:r>
+        <w:t>Иней вновь, ты прости, я любить всё буду,</w:t>
       </w:r>
     </w:p>
     <w:p>
@@ -86,69 +86,58 @@
     </w:p>
     <w:p>
       <w:r>
-        <w:t>Снег сойдёт</w:t>
-      </w:r>
-      <w:r>
-        <w:t>. В феврале, ивы ветви склонят,</w:t>
-      </w:r>
-    </w:p>
-    <w:p>
-      <w:r>
-        <w:t xml:space="preserve">Очи вновь все в слезе. Мысль </w:t>
-      </w:r>
+        <w:t>Снег сойдёт. В феврале, ивы ветви склонят,</w:t>
+      </w:r>
+    </w:p>
+    <w:p>
+      <w:r>
+        <w:t>Очи вновь все в слезе. Мысли мысль уводят…</w:t>
+      </w:r>
+    </w:p>
+    <w:p>
+      <w:r>
+        <w:t>Под полярную звездой,</w:t>
+      </w:r>
+    </w:p>
+    <w:p>
+      <w:r>
+        <w:t>В свете лунных капель,</w:t>
+      </w:r>
+    </w:p>
+    <w:p>
+      <w:r>
+        <w:t>Снег идёт, голубой,</w:t>
+      </w:r>
+    </w:p>
+    <w:p>
+      <w:r>
+        <w:t>Заметая память…</w:t>
+      </w:r>
+    </w:p>
+    <w:p>
+      <w:r>
+        <w:t>И давно, всё давно, в сердце вновь ожило,</w:t>
+      </w:r>
+    </w:p>
+    <w:p>
+      <w:r>
+        <w:t>Только вот, всё оно будто и не было…</w:t>
+      </w:r>
+    </w:p>
+    <w:p/>
+    <w:p>
+      <w:r>
+        <w:t>Припев</w:t>
+      </w:r>
+    </w:p>
+    <w:p/>
+    <w:p>
       <w:proofErr w:type="spellStart"/>
       <w:r>
-        <w:t>мысль</w:t>
+        <w:t>Аутро</w:t>
       </w:r>
       <w:proofErr w:type="spellEnd"/>
       <w:r>
-        <w:t xml:space="preserve"> уводит…</w:t>
-      </w:r>
-    </w:p>
-    <w:p>
-      <w:r>
-        <w:t>Под полярную звездой,</w:t>
-      </w:r>
-    </w:p>
-    <w:p>
-      <w:r>
-        <w:t>В свете лунных капель,</w:t>
-      </w:r>
-    </w:p>
-    <w:p>
-      <w:r>
-        <w:t>Снег идёт, голубой,</w:t>
-      </w:r>
-    </w:p>
-    <w:p>
-      <w:r>
-        <w:t>Заметая память…</w:t>
-      </w:r>
-    </w:p>
-    <w:p>
-      <w:r>
-        <w:t>И давно, всё давно, в сердце вновь ожило,</w:t>
-      </w:r>
-    </w:p>
-    <w:p>
-      <w:r>
-        <w:t>Только вот, всё оно будто и не было…</w:t>
-      </w:r>
-    </w:p>
-    <w:p/>
-    <w:p>
-      <w:r>
-        <w:t>Припев</w:t>
-      </w:r>
-    </w:p>
-    <w:p/>
-    <w:p>
-      <w:proofErr w:type="spellStart"/>
-      <w:r>
-        <w:t>Аутро</w:t>
-      </w:r>
-      <w:proofErr w:type="spellEnd"/>
-      <w:r>
         <w:t>:</w:t>
       </w:r>
     </w:p>
@@ -171,8 +160,254 @@
       <w:r>
         <w:t>Я любил, всё равно… Ты и не любила…</w:t>
       </w:r>
+    </w:p>
+    <w:p>
+      <w:pPr>
+        <w:rPr>
+          <w:b/>
+        </w:rPr>
+      </w:pPr>
       <w:bookmarkStart w:id="0" w:name="_GoBack"/>
       <w:bookmarkEnd w:id="0"/>
+      <w:r>
+        <w:rPr>
+          <w:b/>
+        </w:rPr>
+        <w:lastRenderedPageBreak/>
+        <w:t>Куплет 1</w:t>
+      </w:r>
+      <w:r>
+        <w:rPr>
+          <w:b/>
+        </w:rPr>
+        <w:t>:</w:t>
+      </w:r>
+    </w:p>
+    <w:p>
+      <w:r>
+        <w:t>Сник последний рассвет.</w:t>
+      </w:r>
+      <w:r>
+        <w:br/>
+        <w:t>Спят нахохлившись ели…</w:t>
+      </w:r>
+      <w:r>
+        <w:br/>
+        <w:t>Я вновь рисую портрет,</w:t>
+      </w:r>
+      <w:r>
+        <w:br/>
+        <w:t>В бой я играю с тенью…</w:t>
+      </w:r>
+    </w:p>
+    <w:p>
+      <w:r>
+        <w:t>Лёд на реке у обрыва,</w:t>
+      </w:r>
+      <w:r>
+        <w:br/>
+        <w:t>И под ногами скала…</w:t>
+      </w:r>
+      <w:r>
+        <w:br/>
+        <w:t>Как же всё это красиво…</w:t>
+      </w:r>
+      <w:r>
+        <w:br/>
+        <w:t>Я вспоминаю тебя…</w:t>
+      </w:r>
+    </w:p>
+    <w:p>
+      <w:r>
+        <w:t>Я вспоминаю тебя…</w:t>
+      </w:r>
+    </w:p>
+    <w:p>
+      <w:pPr>
+        <w:rPr>
+          <w:b/>
+        </w:rPr>
+      </w:pPr>
+      <w:r>
+        <w:rPr>
+          <w:b/>
+        </w:rPr>
+        <w:t>Припев:</w:t>
+      </w:r>
+    </w:p>
+    <w:p>
+      <w:r>
+        <w:t>Закрывая глаза,</w:t>
+      </w:r>
+      <w:r>
+        <w:br/>
+        <w:t>Восхищаясь тобой…</w:t>
+      </w:r>
+      <w:r>
+        <w:br/>
+        <w:t>Я писал для тебя,</w:t>
+      </w:r>
+      <w:r>
+        <w:br/>
+        <w:t>Но ведь ты не со мной</w:t>
+      </w:r>
+    </w:p>
+    <w:p>
+      <w:r>
+        <w:t>Закрывая глаза,</w:t>
+      </w:r>
+      <w:r>
+        <w:br/>
+        <w:t>И встречая рассвет…</w:t>
+      </w:r>
+      <w:r>
+        <w:br/>
+        <w:t>Мы летим в небеса,</w:t>
+      </w:r>
+      <w:r>
+        <w:br/>
+        <w:t>Не оставив и след…</w:t>
+      </w:r>
+    </w:p>
+    <w:p>
+      <w:r>
+        <w:rPr>
+          <w:b/>
+        </w:rPr>
+        <w:t>Куплет 2</w:t>
+      </w:r>
+      <w:r>
+        <w:rPr>
+          <w:b/>
+        </w:rPr>
+        <w:t xml:space="preserve"> (наполовину бридж)</w:t>
+      </w:r>
+      <w:r>
+        <w:rPr>
+          <w:b/>
+        </w:rPr>
+        <w:t>:</w:t>
+      </w:r>
+    </w:p>
+    <w:p>
+      <w:r>
+        <w:t xml:space="preserve">Горит </w:t>
+      </w:r>
+      <w:r>
+        <w:t>очаг,</w:t>
+      </w:r>
+      <w:r>
+        <w:br/>
+        <w:t>В пустынной мгле…</w:t>
+      </w:r>
+      <w:r>
+        <w:br/>
+        <w:t>И всё в мечтах,</w:t>
+      </w:r>
+      <w:r>
+        <w:br/>
+        <w:t>И всё во сне…</w:t>
+      </w:r>
+    </w:p>
+    <w:p>
+      <w:r>
+        <w:t>Стихи давно</w:t>
+      </w:r>
+      <w:r>
+        <w:br/>
+        <w:t>Всем надоели…</w:t>
+      </w:r>
+      <w:r>
+        <w:br/>
+        <w:t>Я спят уже</w:t>
+      </w:r>
+      <w:r>
+        <w:br/>
+        <w:t>Так долго ели…</w:t>
+      </w:r>
+    </w:p>
+    <w:p>
+      <w:r>
+        <w:t>Горят в огне…</w:t>
+      </w:r>
+    </w:p>
+    <w:p>
+      <w:pPr>
+        <w:rPr>
+          <w:b/>
+        </w:rPr>
+      </w:pPr>
+      <w:r>
+        <w:rPr>
+          <w:b/>
+        </w:rPr>
+        <w:t>Припев.</w:t>
+      </w:r>
+    </w:p>
+    <w:p>
+      <w:pPr>
+        <w:rPr>
+          <w:b/>
+        </w:rPr>
+      </w:pPr>
+      <w:r>
+        <w:rPr>
+          <w:b/>
+        </w:rPr>
+        <w:t>Куплет 3</w:t>
+      </w:r>
+    </w:p>
+    <w:p>
+      <w:r>
+        <w:t>Ты на рассвете не жди,</w:t>
+      </w:r>
+      <w:r>
+        <w:br/>
+        <w:t>Ты поищи у обрыва,</w:t>
+      </w:r>
+      <w:r>
+        <w:br/>
+        <w:t>Где провожали дожди,</w:t>
+      </w:r>
+      <w:r>
+        <w:br/>
+        <w:t>Где обнимались так мило…</w:t>
+      </w:r>
+    </w:p>
+    <w:p>
+      <w:r>
+        <w:t>Ты за былое прости…</w:t>
+      </w:r>
+      <w:r>
+        <w:br/>
+        <w:t>Ели спасай от пожара…</w:t>
+      </w:r>
+      <w:r>
+        <w:br/>
+        <w:t>Я завещаю стихи…</w:t>
+      </w:r>
+      <w:r>
+        <w:br/>
+        <w:t>Лишь бы всё это не даром…</w:t>
+      </w:r>
+    </w:p>
+    <w:p>
+      <w:r>
+        <w:t>Лишь бы я умер не даром…</w:t>
+      </w:r>
+    </w:p>
+    <w:p>
+      <w:pPr>
+        <w:rPr>
+          <w:b/>
+        </w:rPr>
+      </w:pPr>
+      <w:r>
+        <w:rPr>
+          <w:b/>
+        </w:rPr>
+        <w:t>Припев</w:t>
+      </w:r>
     </w:p>
     <w:sectPr>
       <w:pgSz w:w="11906" w:h="16838"/>

</xml_diff>

<commit_message>
modified:   Work_In_progress(do not touch).docx
</commit_message>
<xml_diff>
--- a/Work_In_progress(do not touch).docx
+++ b/Work_In_progress(do not touch).docx
@@ -167,247 +167,289 @@
           <w:b/>
         </w:rPr>
       </w:pPr>
+      <w:r>
+        <w:rPr>
+          <w:b/>
+        </w:rPr>
+        <w:lastRenderedPageBreak/>
+        <w:t>Куплет 1</w:t>
+      </w:r>
+      <w:r>
+        <w:rPr>
+          <w:b/>
+        </w:rPr>
+        <w:t>:</w:t>
+      </w:r>
+    </w:p>
+    <w:p>
+      <w:r>
+        <w:t>Сник последний рассвет.</w:t>
+      </w:r>
+      <w:r>
+        <w:br/>
+        <w:t>Спят нахохлившись ели…</w:t>
+      </w:r>
+      <w:r>
+        <w:br/>
+        <w:t>Я вновь рисую портрет,</w:t>
+      </w:r>
+      <w:r>
+        <w:br/>
+        <w:t>В бой я играю с тенью…</w:t>
+      </w:r>
+    </w:p>
+    <w:p>
+      <w:r>
+        <w:t>Лёд на реке у обрыва,</w:t>
+      </w:r>
+      <w:r>
+        <w:br/>
+        <w:t>И под ногами скала…</w:t>
+      </w:r>
+      <w:r>
+        <w:br/>
+        <w:t>Как же всё это красиво…</w:t>
+      </w:r>
+      <w:r>
+        <w:br/>
+        <w:t>Я вспоминаю тебя…</w:t>
+      </w:r>
+    </w:p>
+    <w:p>
+      <w:r>
+        <w:t>Я вспоминаю тебя…</w:t>
+      </w:r>
+    </w:p>
+    <w:p>
+      <w:pPr>
+        <w:rPr>
+          <w:b/>
+        </w:rPr>
+      </w:pPr>
+      <w:r>
+        <w:rPr>
+          <w:b/>
+        </w:rPr>
+        <w:t>Припев:</w:t>
+      </w:r>
+    </w:p>
+    <w:p>
+      <w:r>
+        <w:t>Закрывая глаза,</w:t>
+      </w:r>
+      <w:r>
+        <w:br/>
+        <w:t>Восхищаясь тобой…</w:t>
+      </w:r>
+      <w:r>
+        <w:br/>
+        <w:t>Я писал для тебя,</w:t>
+      </w:r>
+      <w:r>
+        <w:br/>
+        <w:t>Но ведь ты не со мной</w:t>
+      </w:r>
+    </w:p>
+    <w:p>
+      <w:r>
+        <w:t>Закрывая глаза,</w:t>
+      </w:r>
+      <w:r>
+        <w:br/>
+        <w:t>И встречая рассвет…</w:t>
+      </w:r>
+      <w:r>
+        <w:br/>
+        <w:t>Мы летим в небеса,</w:t>
+      </w:r>
+      <w:r>
+        <w:br/>
+        <w:t>Не оставив и след…</w:t>
+      </w:r>
+    </w:p>
+    <w:p>
+      <w:r>
+        <w:rPr>
+          <w:b/>
+        </w:rPr>
+        <w:t>Куплет 2</w:t>
+      </w:r>
+      <w:r>
+        <w:rPr>
+          <w:b/>
+        </w:rPr>
+        <w:t xml:space="preserve"> (наполовину бридж)</w:t>
+      </w:r>
+      <w:r>
+        <w:rPr>
+          <w:b/>
+        </w:rPr>
+        <w:t>:</w:t>
+      </w:r>
+    </w:p>
+    <w:p>
+      <w:r>
+        <w:t xml:space="preserve">Горит </w:t>
+      </w:r>
+      <w:r>
+        <w:t>очаг,</w:t>
+      </w:r>
+      <w:r>
+        <w:br/>
+        <w:t>В пустынной мгле…</w:t>
+      </w:r>
+      <w:r>
+        <w:br/>
+        <w:t>И всё в мечтах,</w:t>
+      </w:r>
+      <w:r>
+        <w:br/>
+        <w:t>И всё во сне…</w:t>
+      </w:r>
+    </w:p>
+    <w:p>
+      <w:r>
+        <w:t>Стихи давно</w:t>
+      </w:r>
+      <w:r>
+        <w:br/>
+        <w:t>Всем надоели…</w:t>
+      </w:r>
+      <w:r>
+        <w:br/>
+        <w:t>Я спят уже</w:t>
+      </w:r>
+      <w:r>
+        <w:br/>
+        <w:t>Так долго ели…</w:t>
+      </w:r>
+    </w:p>
+    <w:p>
+      <w:r>
+        <w:t>Горят в огне…</w:t>
+      </w:r>
+    </w:p>
+    <w:p>
+      <w:pPr>
+        <w:rPr>
+          <w:b/>
+        </w:rPr>
+      </w:pPr>
+      <w:r>
+        <w:rPr>
+          <w:b/>
+        </w:rPr>
+        <w:t>Припев.</w:t>
+      </w:r>
+    </w:p>
+    <w:p>
+      <w:pPr>
+        <w:rPr>
+          <w:b/>
+        </w:rPr>
+      </w:pPr>
+      <w:r>
+        <w:rPr>
+          <w:b/>
+        </w:rPr>
+        <w:t>Куплет 3</w:t>
+      </w:r>
+    </w:p>
+    <w:p>
+      <w:r>
+        <w:t>Ты на рассвете не жди,</w:t>
+      </w:r>
+      <w:r>
+        <w:br/>
+        <w:t>Ты поищи у обрыва,</w:t>
+      </w:r>
+      <w:r>
+        <w:br/>
+        <w:t>Где провожали дожди,</w:t>
+      </w:r>
+      <w:r>
+        <w:br/>
+        <w:t>Где обнимались так мило…</w:t>
+      </w:r>
+    </w:p>
+    <w:p>
+      <w:r>
+        <w:t>Ты за былое прости…</w:t>
+      </w:r>
+      <w:r>
+        <w:br/>
+        <w:t>Ели спасай от пожара…</w:t>
+      </w:r>
+      <w:r>
+        <w:br/>
+        <w:t>Я завещаю стихи…</w:t>
+      </w:r>
+      <w:r>
+        <w:br/>
+        <w:t>Лишь бы всё это не даром…</w:t>
+      </w:r>
+    </w:p>
+    <w:p>
+      <w:r>
+        <w:t>Лишь бы я умер не даром…</w:t>
+      </w:r>
+    </w:p>
+    <w:p>
+      <w:pPr>
+        <w:rPr>
+          <w:b/>
+        </w:rPr>
+      </w:pPr>
+      <w:r>
+        <w:rPr>
+          <w:b/>
+        </w:rPr>
+        <w:t>Припев</w:t>
+      </w:r>
+    </w:p>
+    <w:p>
+      <w:pPr>
+        <w:rPr>
+          <w:b/>
+        </w:rPr>
+      </w:pPr>
+      <w:r>
+        <w:rPr>
+          <w:b/>
+        </w:rPr>
+        <w:lastRenderedPageBreak/>
+        <w:t>Падали звёзды, туманный берег…</w:t>
+      </w:r>
+      <w:r>
+        <w:rPr>
+          <w:b/>
+        </w:rPr>
+        <w:br/>
+        <w:t>Тысячи слов, сотни истерик…</w:t>
+      </w:r>
+      <w:r>
+        <w:rPr>
+          <w:b/>
+        </w:rPr>
+        <w:br/>
+        <w:t>Белые ночи, чёрные дни…</w:t>
+      </w:r>
+      <w:r>
+        <w:rPr>
+          <w:b/>
+        </w:rPr>
+        <w:br/>
+        <w:t>Жизнь всё короче… Осколки души…</w:t>
+      </w:r>
+    </w:p>
+    <w:p>
+      <w:pPr>
+        <w:rPr>
+          <w:b/>
+        </w:rPr>
+      </w:pPr>
       <w:bookmarkStart w:id="0" w:name="_GoBack"/>
       <w:bookmarkEnd w:id="0"/>
-      <w:r>
-        <w:rPr>
-          <w:b/>
-        </w:rPr>
-        <w:lastRenderedPageBreak/>
-        <w:t>Куплет 1</w:t>
-      </w:r>
-      <w:r>
-        <w:rPr>
-          <w:b/>
-        </w:rPr>
-        <w:t>:</w:t>
-      </w:r>
-    </w:p>
-    <w:p>
-      <w:r>
-        <w:t>Сник последний рассвет.</w:t>
-      </w:r>
-      <w:r>
-        <w:br/>
-        <w:t>Спят нахохлившись ели…</w:t>
-      </w:r>
-      <w:r>
-        <w:br/>
-        <w:t>Я вновь рисую портрет,</w:t>
-      </w:r>
-      <w:r>
-        <w:br/>
-        <w:t>В бой я играю с тенью…</w:t>
-      </w:r>
-    </w:p>
-    <w:p>
-      <w:r>
-        <w:t>Лёд на реке у обрыва,</w:t>
-      </w:r>
-      <w:r>
-        <w:br/>
-        <w:t>И под ногами скала…</w:t>
-      </w:r>
-      <w:r>
-        <w:br/>
-        <w:t>Как же всё это красиво…</w:t>
-      </w:r>
-      <w:r>
-        <w:br/>
-        <w:t>Я вспоминаю тебя…</w:t>
-      </w:r>
-    </w:p>
-    <w:p>
-      <w:r>
-        <w:t>Я вспоминаю тебя…</w:t>
-      </w:r>
-    </w:p>
-    <w:p>
-      <w:pPr>
-        <w:rPr>
-          <w:b/>
-        </w:rPr>
-      </w:pPr>
-      <w:r>
-        <w:rPr>
-          <w:b/>
-        </w:rPr>
-        <w:t>Припев:</w:t>
-      </w:r>
-    </w:p>
-    <w:p>
-      <w:r>
-        <w:t>Закрывая глаза,</w:t>
-      </w:r>
-      <w:r>
-        <w:br/>
-        <w:t>Восхищаясь тобой…</w:t>
-      </w:r>
-      <w:r>
-        <w:br/>
-        <w:t>Я писал для тебя,</w:t>
-      </w:r>
-      <w:r>
-        <w:br/>
-        <w:t>Но ведь ты не со мной</w:t>
-      </w:r>
-    </w:p>
-    <w:p>
-      <w:r>
-        <w:t>Закрывая глаза,</w:t>
-      </w:r>
-      <w:r>
-        <w:br/>
-        <w:t>И встречая рассвет…</w:t>
-      </w:r>
-      <w:r>
-        <w:br/>
-        <w:t>Мы летим в небеса,</w:t>
-      </w:r>
-      <w:r>
-        <w:br/>
-        <w:t>Не оставив и след…</w:t>
-      </w:r>
-    </w:p>
-    <w:p>
-      <w:r>
-        <w:rPr>
-          <w:b/>
-        </w:rPr>
-        <w:t>Куплет 2</w:t>
-      </w:r>
-      <w:r>
-        <w:rPr>
-          <w:b/>
-        </w:rPr>
-        <w:t xml:space="preserve"> (наполовину бридж)</w:t>
-      </w:r>
-      <w:r>
-        <w:rPr>
-          <w:b/>
-        </w:rPr>
-        <w:t>:</w:t>
-      </w:r>
-    </w:p>
-    <w:p>
-      <w:r>
-        <w:t xml:space="preserve">Горит </w:t>
-      </w:r>
-      <w:r>
-        <w:t>очаг,</w:t>
-      </w:r>
-      <w:r>
-        <w:br/>
-        <w:t>В пустынной мгле…</w:t>
-      </w:r>
-      <w:r>
-        <w:br/>
-        <w:t>И всё в мечтах,</w:t>
-      </w:r>
-      <w:r>
-        <w:br/>
-        <w:t>И всё во сне…</w:t>
-      </w:r>
-    </w:p>
-    <w:p>
-      <w:r>
-        <w:t>Стихи давно</w:t>
-      </w:r>
-      <w:r>
-        <w:br/>
-        <w:t>Всем надоели…</w:t>
-      </w:r>
-      <w:r>
-        <w:br/>
-        <w:t>Я спят уже</w:t>
-      </w:r>
-      <w:r>
-        <w:br/>
-        <w:t>Так долго ели…</w:t>
-      </w:r>
-    </w:p>
-    <w:p>
-      <w:r>
-        <w:t>Горят в огне…</w:t>
-      </w:r>
-    </w:p>
-    <w:p>
-      <w:pPr>
-        <w:rPr>
-          <w:b/>
-        </w:rPr>
-      </w:pPr>
-      <w:r>
-        <w:rPr>
-          <w:b/>
-        </w:rPr>
-        <w:t>Припев.</w:t>
-      </w:r>
-    </w:p>
-    <w:p>
-      <w:pPr>
-        <w:rPr>
-          <w:b/>
-        </w:rPr>
-      </w:pPr>
-      <w:r>
-        <w:rPr>
-          <w:b/>
-        </w:rPr>
-        <w:t>Куплет 3</w:t>
-      </w:r>
-    </w:p>
-    <w:p>
-      <w:r>
-        <w:t>Ты на рассвете не жди,</w:t>
-      </w:r>
-      <w:r>
-        <w:br/>
-        <w:t>Ты поищи у обрыва,</w:t>
-      </w:r>
-      <w:r>
-        <w:br/>
-        <w:t>Где провожали дожди,</w:t>
-      </w:r>
-      <w:r>
-        <w:br/>
-        <w:t>Где обнимались так мило…</w:t>
-      </w:r>
-    </w:p>
-    <w:p>
-      <w:r>
-        <w:t>Ты за былое прости…</w:t>
-      </w:r>
-      <w:r>
-        <w:br/>
-        <w:t>Ели спасай от пожара…</w:t>
-      </w:r>
-      <w:r>
-        <w:br/>
-        <w:t>Я завещаю стихи…</w:t>
-      </w:r>
-      <w:r>
-        <w:br/>
-        <w:t>Лишь бы всё это не даром…</w:t>
-      </w:r>
-    </w:p>
-    <w:p>
-      <w:r>
-        <w:t>Лишь бы я умер не даром…</w:t>
-      </w:r>
-    </w:p>
-    <w:p>
-      <w:pPr>
-        <w:rPr>
-          <w:b/>
-        </w:rPr>
-      </w:pPr>
-      <w:r>
-        <w:rPr>
-          <w:b/>
-        </w:rPr>
-        <w:t>Припев</w:t>
-      </w:r>
     </w:p>
     <w:sectPr>
       <w:pgSz w:w="11906" w:h="16838"/>

</xml_diff>

<commit_message>
`	modified:   Work_In_progress(do not touch).docx
</commit_message>
<xml_diff>
--- a/Work_In_progress(do not touch).docx
+++ b/Work_In_progress(do not touch).docx
@@ -3,7 +3,15 @@
 <w:document xmlns:wpc="http://schemas.microsoft.com/office/word/2010/wordprocessingCanvas" xmlns:cx="http://schemas.microsoft.com/office/drawing/2014/chartex" xmlns:mc="http://schemas.openxmlformats.org/markup-compatibility/2006" xmlns:o="urn:schemas-microsoft-com:office:office" xmlns:r="http://schemas.openxmlformats.org/officeDocument/2006/relationships" xmlns:m="http://schemas.openxmlformats.org/officeDocument/2006/math" xmlns:v="urn:schemas-microsoft-com:vml" xmlns:wp14="http://schemas.microsoft.com/office/word/2010/wordprocessingDrawing" xmlns:wp="http://schemas.openxmlformats.org/drawingml/2006/wordprocessingDrawing" xmlns:w10="urn:schemas-microsoft-com:office:word" xmlns:w="http://schemas.openxmlformats.org/wordprocessingml/2006/main" xmlns:w14="http://schemas.microsoft.com/office/word/2010/wordml" xmlns:w15="http://schemas.microsoft.com/office/word/2012/wordml" xmlns:w16se="http://schemas.microsoft.com/office/word/2015/wordml/symex" xmlns:wpg="http://schemas.microsoft.com/office/word/2010/wordprocessingGroup" xmlns:wpi="http://schemas.microsoft.com/office/word/2010/wordprocessingInk" xmlns:wne="http://schemas.microsoft.com/office/word/2006/wordml" xmlns:wps="http://schemas.microsoft.com/office/word/2010/wordprocessingShape" mc:Ignorable="w14 w15 w16se wp14">
   <w:body>
     <w:p>
-      <w:r>
+      <w:pPr>
+        <w:rPr>
+          <w:b/>
+        </w:rPr>
+      </w:pPr>
+      <w:r>
+        <w:rPr>
+          <w:b/>
+        </w:rPr>
         <w:t>Куплет 1:</w:t>
       </w:r>
     </w:p>
@@ -48,6 +56,9 @@
     <w:p/>
     <w:p>
       <w:r>
+        <w:rPr>
+          <w:b/>
+        </w:rPr>
         <w:t>Припев:</w:t>
       </w:r>
       <w:r>
@@ -78,346 +89,518 @@
         <w:t xml:space="preserve"> И я не забуду…</w:t>
       </w:r>
     </w:p>
+    <w:p>
+      <w:pPr>
+        <w:rPr>
+          <w:b/>
+        </w:rPr>
+      </w:pPr>
+    </w:p>
+    <w:p>
+      <w:pPr>
+        <w:rPr>
+          <w:b/>
+        </w:rPr>
+      </w:pPr>
+      <w:r>
+        <w:rPr>
+          <w:b/>
+        </w:rPr>
+        <w:t>Куплет 2:</w:t>
+      </w:r>
+    </w:p>
+    <w:p>
+      <w:r>
+        <w:t>Снег сойдёт. В феврале, ивы ветви склонят,</w:t>
+      </w:r>
+    </w:p>
+    <w:p>
+      <w:r>
+        <w:t>Очи вновь все в слезе. Мысли мысль уводят…</w:t>
+      </w:r>
+    </w:p>
+    <w:p>
+      <w:r>
+        <w:t>Под полярную звездой,</w:t>
+      </w:r>
+    </w:p>
+    <w:p>
+      <w:r>
+        <w:t>В свете лунных капель,</w:t>
+      </w:r>
+    </w:p>
+    <w:p>
+      <w:r>
+        <w:t>Снег идёт, голубой,</w:t>
+      </w:r>
+    </w:p>
+    <w:p>
+      <w:r>
+        <w:t>Заметая память…</w:t>
+      </w:r>
+    </w:p>
+    <w:p>
+      <w:r>
+        <w:t>И давно, всё давно, в сердце вновь ожило,</w:t>
+      </w:r>
+    </w:p>
+    <w:p>
+      <w:r>
+        <w:t>Только вот, всё оно будто и не было…</w:t>
+      </w:r>
+    </w:p>
     <w:p/>
     <w:p>
-      <w:r>
-        <w:t>Куплет 2:</w:t>
-      </w:r>
-    </w:p>
-    <w:p>
-      <w:r>
-        <w:t>Снег сойдёт. В феврале, ивы ветви склонят,</w:t>
-      </w:r>
-    </w:p>
-    <w:p>
-      <w:r>
-        <w:t>Очи вновь все в слезе. Мысли мысль уводят…</w:t>
-      </w:r>
-    </w:p>
-    <w:p>
-      <w:r>
-        <w:t>Под полярную звездой,</w:t>
-      </w:r>
-    </w:p>
-    <w:p>
-      <w:r>
-        <w:t>В свете лунных капель,</w:t>
-      </w:r>
-    </w:p>
-    <w:p>
-      <w:r>
-        <w:t>Снег идёт, голубой,</w:t>
-      </w:r>
-    </w:p>
-    <w:p>
-      <w:r>
-        <w:t>Заметая память…</w:t>
-      </w:r>
-    </w:p>
-    <w:p>
-      <w:r>
-        <w:t>И давно, всё давно, в сердце вновь ожило,</w:t>
-      </w:r>
-    </w:p>
-    <w:p>
-      <w:r>
-        <w:t>Только вот, всё оно будто и не было…</w:t>
+      <w:pPr>
+        <w:rPr>
+          <w:b/>
+        </w:rPr>
+      </w:pPr>
+      <w:r>
+        <w:rPr>
+          <w:b/>
+        </w:rPr>
+        <w:t>Припев</w:t>
       </w:r>
     </w:p>
     <w:p/>
     <w:p>
-      <w:r>
+      <w:pPr>
+        <w:rPr>
+          <w:b/>
+        </w:rPr>
+      </w:pPr>
+      <w:proofErr w:type="spellStart"/>
+      <w:r>
+        <w:rPr>
+          <w:b/>
+        </w:rPr>
+        <w:t>Аутро</w:t>
+      </w:r>
+      <w:proofErr w:type="spellEnd"/>
+      <w:r>
+        <w:rPr>
+          <w:b/>
+        </w:rPr>
+        <w:t>:</w:t>
+      </w:r>
+    </w:p>
+    <w:p>
+      <w:r>
+        <w:t>Я любил, и люблю… Но судьба-злодейка…</w:t>
+      </w:r>
+    </w:p>
+    <w:p>
+      <w:r>
+        <w:t>Строчки в стол, на корню… В книге лишь линейка…</w:t>
+      </w:r>
+    </w:p>
+    <w:p>
+      <w:r>
+        <w:t>Так давно, всё прошло, но недавно было…</w:t>
+      </w:r>
+    </w:p>
+    <w:p>
+      <w:r>
+        <w:t>Я любил, всё равно… Ты и не любила…</w:t>
+      </w:r>
+    </w:p>
+    <w:p>
+      <w:pPr>
+        <w:spacing w:after="0"/>
+        <w:rPr>
+          <w:b/>
+        </w:rPr>
+      </w:pPr>
+    </w:p>
+    <w:p>
+      <w:pPr>
+        <w:spacing w:after="0"/>
+        <w:rPr>
+          <w:b/>
+        </w:rPr>
+      </w:pPr>
+      <w:r>
+        <w:rPr>
+          <w:b/>
+        </w:rPr>
+        <w:t>Куплет 1</w:t>
+      </w:r>
+      <w:r>
+        <w:rPr>
+          <w:b/>
+        </w:rPr>
+        <w:t>:</w:t>
+      </w:r>
+    </w:p>
+    <w:p>
+      <w:pPr>
+        <w:spacing w:after="0"/>
+      </w:pPr>
+      <w:r>
+        <w:t>Сник последний рассвет.</w:t>
+      </w:r>
+      <w:r>
+        <w:br/>
+        <w:t>Спят нахохлившись ели…</w:t>
+      </w:r>
+      <w:r>
+        <w:br/>
+        <w:t>Я вновь рисую портрет,</w:t>
+      </w:r>
+      <w:r>
+        <w:br/>
+        <w:t>В бой я играю с тенью…</w:t>
+      </w:r>
+    </w:p>
+    <w:p>
+      <w:pPr>
+        <w:spacing w:after="0"/>
+      </w:pPr>
+      <w:r>
+        <w:t>Лёд на реке у обрыва,</w:t>
+      </w:r>
+      <w:r>
+        <w:br/>
+        <w:t>И под ногами скала…</w:t>
+      </w:r>
+      <w:r>
+        <w:br/>
+        <w:t>Как же всё это красиво…</w:t>
+      </w:r>
+      <w:r>
+        <w:br/>
+        <w:t>Я вспоминаю тебя…</w:t>
+      </w:r>
+    </w:p>
+    <w:p>
+      <w:pPr>
+        <w:spacing w:after="0"/>
+      </w:pPr>
+      <w:r>
+        <w:t>Я вспоминаю тебя…</w:t>
+      </w:r>
+    </w:p>
+    <w:p>
+      <w:pPr>
+        <w:spacing w:after="0"/>
+      </w:pPr>
+    </w:p>
+    <w:p>
+      <w:pPr>
+        <w:spacing w:after="0"/>
+        <w:rPr>
+          <w:b/>
+        </w:rPr>
+      </w:pPr>
+      <w:r>
+        <w:rPr>
+          <w:b/>
+        </w:rPr>
+        <w:t>Припев:</w:t>
+      </w:r>
+    </w:p>
+    <w:p>
+      <w:pPr>
+        <w:spacing w:after="0"/>
+      </w:pPr>
+      <w:r>
+        <w:t>Закрывая глаза,</w:t>
+      </w:r>
+      <w:r>
+        <w:br/>
+        <w:t>Восхищаясь тобой…</w:t>
+      </w:r>
+      <w:r>
+        <w:br/>
+        <w:t>Я писал для тебя,</w:t>
+      </w:r>
+      <w:r>
+        <w:br/>
+        <w:t>Но ведь ты не со мной</w:t>
+      </w:r>
+    </w:p>
+    <w:p>
+      <w:pPr>
+        <w:spacing w:after="0"/>
+      </w:pPr>
+      <w:r>
+        <w:t>Закрывая глаза,</w:t>
+      </w:r>
+      <w:r>
+        <w:br/>
+        <w:t>И встречая рассвет…</w:t>
+      </w:r>
+      <w:r>
+        <w:br/>
+        <w:t>Мы летим в небеса,</w:t>
+      </w:r>
+      <w:r>
+        <w:br/>
+        <w:t>Не оставив и след…</w:t>
+      </w:r>
+    </w:p>
+    <w:p>
+      <w:pPr>
+        <w:spacing w:after="0"/>
+      </w:pPr>
+    </w:p>
+    <w:p>
+      <w:pPr>
+        <w:spacing w:after="0"/>
+      </w:pPr>
+      <w:r>
+        <w:rPr>
+          <w:b/>
+        </w:rPr>
+        <w:t>Куплет 2</w:t>
+      </w:r>
+      <w:r>
+        <w:rPr>
+          <w:b/>
+        </w:rPr>
+        <w:t xml:space="preserve"> (наполовину бридж)</w:t>
+      </w:r>
+      <w:r>
+        <w:rPr>
+          <w:b/>
+        </w:rPr>
+        <w:t>:</w:t>
+      </w:r>
+    </w:p>
+    <w:p>
+      <w:pPr>
+        <w:spacing w:after="0"/>
+      </w:pPr>
+      <w:r>
+        <w:t xml:space="preserve">Горит </w:t>
+      </w:r>
+      <w:r>
+        <w:t>очаг,</w:t>
+      </w:r>
+      <w:r>
+        <w:br/>
+        <w:t>В пустынной мгле…</w:t>
+      </w:r>
+      <w:r>
+        <w:br/>
+        <w:t>И всё в мечтах,</w:t>
+      </w:r>
+      <w:r>
+        <w:br/>
+        <w:t>И всё во сне…</w:t>
+      </w:r>
+    </w:p>
+    <w:p>
+      <w:pPr>
+        <w:spacing w:after="0"/>
+      </w:pPr>
+      <w:r>
+        <w:t>Стихи давно</w:t>
+      </w:r>
+      <w:r>
+        <w:br/>
+        <w:t>Всем надоели…</w:t>
+      </w:r>
+      <w:r>
+        <w:br/>
+        <w:t>Я спят уже</w:t>
+      </w:r>
+      <w:r>
+        <w:br/>
+        <w:t>Так долго ели…</w:t>
+      </w:r>
+    </w:p>
+    <w:p>
+      <w:pPr>
+        <w:spacing w:after="0"/>
+      </w:pPr>
+      <w:r>
+        <w:t>Горят в огне…</w:t>
+      </w:r>
+    </w:p>
+    <w:p>
+      <w:pPr>
+        <w:spacing w:after="0"/>
+      </w:pPr>
+    </w:p>
+    <w:p>
+      <w:pPr>
+        <w:spacing w:after="0"/>
+        <w:rPr>
+          <w:b/>
+        </w:rPr>
+      </w:pPr>
+      <w:r>
+        <w:rPr>
+          <w:b/>
+        </w:rPr>
+        <w:t>Припев.</w:t>
+      </w:r>
+    </w:p>
+    <w:p>
+      <w:pPr>
+        <w:spacing w:after="0"/>
+        <w:rPr>
+          <w:b/>
+        </w:rPr>
+      </w:pPr>
+    </w:p>
+    <w:p>
+      <w:pPr>
+        <w:spacing w:after="0"/>
+        <w:rPr>
+          <w:b/>
+        </w:rPr>
+      </w:pPr>
+      <w:r>
+        <w:rPr>
+          <w:b/>
+        </w:rPr>
+        <w:t>Куплет 3</w:t>
+      </w:r>
+    </w:p>
+    <w:p>
+      <w:pPr>
+        <w:spacing w:after="0"/>
+      </w:pPr>
+      <w:r>
+        <w:t>Ты на рассвете не жди,</w:t>
+      </w:r>
+      <w:r>
+        <w:br/>
+        <w:t>Ты поищи у обрыва,</w:t>
+      </w:r>
+      <w:r>
+        <w:br/>
+        <w:t>Где провожали дожди,</w:t>
+      </w:r>
+      <w:r>
+        <w:br/>
+        <w:t>Где обнимались так мило…</w:t>
+      </w:r>
+    </w:p>
+    <w:p>
+      <w:pPr>
+        <w:spacing w:after="0"/>
+      </w:pPr>
+      <w:r>
+        <w:t>Ты за былое прости…</w:t>
+      </w:r>
+      <w:r>
+        <w:br/>
+        <w:t>Ели спасай от пожара…</w:t>
+      </w:r>
+      <w:r>
+        <w:br/>
+        <w:t>Я завещаю стихи…</w:t>
+      </w:r>
+      <w:r>
+        <w:br/>
+        <w:t>Лишь бы всё это не даром…</w:t>
+      </w:r>
+    </w:p>
+    <w:p>
+      <w:pPr>
+        <w:spacing w:after="0"/>
+      </w:pPr>
+      <w:r>
+        <w:t>Лишь бы я умер не даром…</w:t>
+      </w:r>
+    </w:p>
+    <w:p>
+      <w:pPr>
+        <w:spacing w:after="0"/>
+      </w:pPr>
+    </w:p>
+    <w:p>
+      <w:pPr>
+        <w:spacing w:after="0"/>
+        <w:rPr>
+          <w:b/>
+        </w:rPr>
+      </w:pPr>
+      <w:r>
+        <w:rPr>
+          <w:b/>
+        </w:rPr>
         <w:t>Припев</w:t>
       </w:r>
     </w:p>
-    <w:p/>
-    <w:p>
-      <w:proofErr w:type="spellStart"/>
-      <w:r>
-        <w:t>Аутро</w:t>
-      </w:r>
-      <w:proofErr w:type="spellEnd"/>
-      <w:r>
-        <w:t>:</w:t>
-      </w:r>
-    </w:p>
-    <w:p>
-      <w:r>
-        <w:t>Я любил, и люблю… Но судьба-злодейка…</w:t>
-      </w:r>
-    </w:p>
-    <w:p>
-      <w:r>
-        <w:t>Строчки в стол, на корню… В книге лишь линейка…</w:t>
-      </w:r>
-    </w:p>
-    <w:p>
-      <w:r>
-        <w:t>Так давно, всё прошло, но недавно было…</w:t>
-      </w:r>
-    </w:p>
-    <w:p>
-      <w:r>
-        <w:t>Я любил, всё равно… Ты и не любила…</w:t>
-      </w:r>
-    </w:p>
-    <w:p>
-      <w:pPr>
-        <w:rPr>
-          <w:b/>
-        </w:rPr>
-      </w:pPr>
-      <w:r>
-        <w:rPr>
-          <w:b/>
-        </w:rPr>
-        <w:lastRenderedPageBreak/>
-        <w:t>Куплет 1</w:t>
-      </w:r>
-      <w:r>
-        <w:rPr>
-          <w:b/>
-        </w:rPr>
-        <w:t>:</w:t>
-      </w:r>
-    </w:p>
-    <w:p>
-      <w:r>
-        <w:t>Сник последний рассвет.</w:t>
-      </w:r>
-      <w:r>
-        <w:br/>
-        <w:t>Спят нахохлившись ели…</w:t>
-      </w:r>
-      <w:r>
-        <w:br/>
-        <w:t>Я вновь рисую портрет,</w:t>
-      </w:r>
-      <w:r>
-        <w:br/>
-        <w:t>В бой я играю с тенью…</w:t>
-      </w:r>
-    </w:p>
-    <w:p>
-      <w:r>
-        <w:t>Лёд на реке у обрыва,</w:t>
-      </w:r>
-      <w:r>
-        <w:br/>
-        <w:t>И под ногами скала…</w:t>
-      </w:r>
-      <w:r>
-        <w:br/>
-        <w:t>Как же всё это красиво…</w:t>
-      </w:r>
-      <w:r>
-        <w:br/>
-        <w:t>Я вспоминаю тебя…</w:t>
-      </w:r>
-    </w:p>
-    <w:p>
-      <w:r>
-        <w:t>Я вспоминаю тебя…</w:t>
-      </w:r>
-    </w:p>
-    <w:p>
-      <w:pPr>
-        <w:rPr>
-          <w:b/>
-        </w:rPr>
-      </w:pPr>
-      <w:r>
-        <w:rPr>
-          <w:b/>
-        </w:rPr>
-        <w:t>Припев:</w:t>
-      </w:r>
-    </w:p>
-    <w:p>
-      <w:r>
-        <w:t>Закрывая глаза,</w:t>
-      </w:r>
-      <w:r>
-        <w:br/>
-        <w:t>Восхищаясь тобой…</w:t>
-      </w:r>
-      <w:r>
-        <w:br/>
-        <w:t>Я писал для тебя,</w:t>
-      </w:r>
-      <w:r>
-        <w:br/>
-        <w:t>Но ведь ты не со мной</w:t>
-      </w:r>
-    </w:p>
-    <w:p>
-      <w:r>
-        <w:t>Закрывая глаза,</w:t>
-      </w:r>
-      <w:r>
-        <w:br/>
-        <w:t>И встречая рассвет…</w:t>
-      </w:r>
-      <w:r>
-        <w:br/>
-        <w:t>Мы летим в небеса,</w:t>
-      </w:r>
-      <w:r>
-        <w:br/>
-        <w:t>Не оставив и след…</w:t>
-      </w:r>
-    </w:p>
-    <w:p>
-      <w:r>
-        <w:rPr>
-          <w:b/>
-        </w:rPr>
-        <w:t>Куплет 2</w:t>
-      </w:r>
-      <w:r>
-        <w:rPr>
-          <w:b/>
-        </w:rPr>
-        <w:t xml:space="preserve"> (наполовину бридж)</w:t>
-      </w:r>
-      <w:r>
-        <w:rPr>
-          <w:b/>
-        </w:rPr>
-        <w:t>:</w:t>
-      </w:r>
-    </w:p>
-    <w:p>
-      <w:r>
-        <w:t xml:space="preserve">Горит </w:t>
-      </w:r>
-      <w:r>
-        <w:t>очаг,</w:t>
-      </w:r>
-      <w:r>
-        <w:br/>
-        <w:t>В пустынной мгле…</w:t>
-      </w:r>
-      <w:r>
-        <w:br/>
-        <w:t>И всё в мечтах,</w:t>
-      </w:r>
-      <w:r>
-        <w:br/>
-        <w:t>И всё во сне…</w:t>
-      </w:r>
-    </w:p>
-    <w:p>
-      <w:r>
-        <w:t>Стихи давно</w:t>
-      </w:r>
-      <w:r>
-        <w:br/>
-        <w:t>Всем надоели…</w:t>
-      </w:r>
-      <w:r>
-        <w:br/>
-        <w:t>Я спят уже</w:t>
-      </w:r>
-      <w:r>
-        <w:br/>
-        <w:t>Так долго ели…</w:t>
-      </w:r>
-    </w:p>
-    <w:p>
-      <w:r>
-        <w:t>Горят в огне…</w:t>
-      </w:r>
-    </w:p>
-    <w:p>
-      <w:pPr>
-        <w:rPr>
-          <w:b/>
-        </w:rPr>
-      </w:pPr>
-      <w:r>
-        <w:rPr>
-          <w:b/>
-        </w:rPr>
-        <w:t>Припев.</w:t>
-      </w:r>
-    </w:p>
-    <w:p>
-      <w:pPr>
-        <w:rPr>
-          <w:b/>
-        </w:rPr>
-      </w:pPr>
-      <w:r>
-        <w:rPr>
-          <w:b/>
-        </w:rPr>
-        <w:t>Куплет 3</w:t>
-      </w:r>
-    </w:p>
-    <w:p>
-      <w:r>
-        <w:t>Ты на рассвете не жди,</w:t>
-      </w:r>
-      <w:r>
-        <w:br/>
-        <w:t>Ты поищи у обрыва,</w:t>
-      </w:r>
-      <w:r>
-        <w:br/>
-        <w:t>Где провожали дожди,</w:t>
-      </w:r>
-      <w:r>
-        <w:br/>
-        <w:t>Где обнимались так мило…</w:t>
-      </w:r>
-    </w:p>
-    <w:p>
-      <w:r>
-        <w:t>Ты за былое прости…</w:t>
-      </w:r>
-      <w:r>
-        <w:br/>
-        <w:t>Ели спасай от пожара…</w:t>
-      </w:r>
-      <w:r>
-        <w:br/>
-        <w:t>Я завещаю стихи…</w:t>
-      </w:r>
-      <w:r>
-        <w:br/>
-        <w:t>Лишь бы всё это не даром…</w:t>
-      </w:r>
-    </w:p>
-    <w:p>
-      <w:r>
-        <w:t>Лишь бы я умер не даром…</w:t>
-      </w:r>
-    </w:p>
-    <w:p>
-      <w:pPr>
-        <w:rPr>
-          <w:b/>
-        </w:rPr>
-      </w:pPr>
-      <w:r>
-        <w:rPr>
-          <w:b/>
-        </w:rPr>
-        <w:t>Припев</w:t>
-      </w:r>
-    </w:p>
-    <w:p>
-      <w:pPr>
-        <w:rPr>
-          <w:b/>
-        </w:rPr>
-      </w:pPr>
-      <w:r>
-        <w:rPr>
-          <w:b/>
-        </w:rPr>
-        <w:lastRenderedPageBreak/>
+    <w:p>
+      <w:pPr>
+        <w:spacing w:after="0"/>
+        <w:rPr>
+          <w:b/>
+        </w:rPr>
+      </w:pPr>
+    </w:p>
+    <w:p>
+      <w:pPr>
+        <w:spacing w:after="0"/>
+        <w:rPr>
+          <w:b/>
+        </w:rPr>
+      </w:pPr>
+    </w:p>
+    <w:p>
+      <w:pPr>
+        <w:spacing w:after="0"/>
+        <w:rPr>
+          <w:b/>
+        </w:rPr>
+      </w:pPr>
+    </w:p>
+    <w:p>
+      <w:pPr>
+        <w:spacing w:after="0"/>
+        <w:rPr>
+          <w:b/>
+        </w:rPr>
+      </w:pPr>
+    </w:p>
+    <w:p>
+      <w:pPr>
+        <w:spacing w:after="0"/>
+        <w:rPr>
+          <w:b/>
+        </w:rPr>
+      </w:pPr>
+    </w:p>
+    <w:p>
+      <w:pPr>
+        <w:spacing w:after="0"/>
+        <w:rPr>
+          <w:b/>
+        </w:rPr>
+      </w:pPr>
+    </w:p>
+    <w:p>
+      <w:pPr>
+        <w:spacing w:after="0"/>
+        <w:rPr>
+          <w:b/>
+        </w:rPr>
+      </w:pPr>
+    </w:p>
+    <w:p>
+      <w:pPr>
+        <w:spacing w:after="0"/>
+        <w:rPr>
+          <w:b/>
+        </w:rPr>
+      </w:pPr>
+    </w:p>
+    <w:p>
+      <w:pPr>
+        <w:rPr>
+          <w:b/>
+        </w:rPr>
+      </w:pPr>
+      <w:r>
+        <w:rPr>
+          <w:b/>
+        </w:rPr>
         <w:t>Падали звёзды, туманный берег…</w:t>
       </w:r>
       <w:r>
@@ -444,12 +627,657 @@
     </w:p>
     <w:p>
       <w:pPr>
+        <w:rPr>
+          <w:b/>
+        </w:rPr>
+      </w:pPr>
+    </w:p>
+    <w:p>
+      <w:pPr>
+        <w:rPr>
+          <w:b/>
+        </w:rPr>
+      </w:pPr>
+    </w:p>
+    <w:p>
+      <w:pPr>
+        <w:rPr>
+          <w:b/>
+        </w:rPr>
+      </w:pPr>
+    </w:p>
+    <w:p>
+      <w:pPr>
+        <w:rPr>
+          <w:b/>
+        </w:rPr>
+      </w:pPr>
+    </w:p>
+    <w:p>
+      <w:pPr>
+        <w:rPr>
+          <w:b/>
+        </w:rPr>
+      </w:pPr>
+    </w:p>
+    <w:p>
+      <w:pPr>
+        <w:rPr>
+          <w:b/>
+        </w:rPr>
+      </w:pPr>
+    </w:p>
+    <w:p>
+      <w:pPr>
+        <w:rPr>
+          <w:b/>
+        </w:rPr>
+      </w:pPr>
+    </w:p>
+    <w:p>
+      <w:pPr>
+        <w:rPr>
+          <w:b/>
+        </w:rPr>
+      </w:pPr>
+    </w:p>
+    <w:p>
+      <w:pPr>
+        <w:rPr>
+          <w:b/>
+        </w:rPr>
+      </w:pPr>
+    </w:p>
+    <w:p>
+      <w:pPr>
+        <w:rPr>
+          <w:b/>
+        </w:rPr>
+      </w:pPr>
+    </w:p>
+    <w:p>
+      <w:pPr>
+        <w:rPr>
+          <w:b/>
+        </w:rPr>
+      </w:pPr>
+    </w:p>
+    <w:p>
+      <w:pPr>
+        <w:rPr>
+          <w:b/>
+        </w:rPr>
+      </w:pPr>
+    </w:p>
+    <w:p>
+      <w:pPr>
+        <w:rPr>
+          <w:b/>
+        </w:rPr>
+      </w:pPr>
+    </w:p>
+    <w:p>
+      <w:pPr>
+        <w:rPr>
+          <w:b/>
+        </w:rPr>
+      </w:pPr>
+    </w:p>
+    <w:p>
+      <w:pPr>
+        <w:rPr>
+          <w:b/>
+        </w:rPr>
+      </w:pPr>
+    </w:p>
+    <w:p>
+      <w:pPr>
+        <w:rPr>
+          <w:b/>
+        </w:rPr>
+      </w:pPr>
+    </w:p>
+    <w:p>
+      <w:pPr>
+        <w:rPr>
+          <w:b/>
+        </w:rPr>
+      </w:pPr>
+    </w:p>
+    <w:p>
+      <w:pPr>
+        <w:rPr>
+          <w:b/>
+        </w:rPr>
+      </w:pPr>
+    </w:p>
+    <w:p>
+      <w:pPr>
+        <w:rPr>
+          <w:b/>
+        </w:rPr>
+      </w:pPr>
+    </w:p>
+    <w:p>
+      <w:pPr>
+        <w:rPr>
+          <w:b/>
+        </w:rPr>
+      </w:pPr>
+    </w:p>
+    <w:p>
+      <w:pPr>
+        <w:rPr>
+          <w:b/>
+        </w:rPr>
+      </w:pPr>
+    </w:p>
+    <w:p>
+      <w:pPr>
+        <w:rPr>
+          <w:b/>
+        </w:rPr>
+      </w:pPr>
+    </w:p>
+    <w:p>
+      <w:pPr>
+        <w:rPr>
+          <w:b/>
+        </w:rPr>
+      </w:pPr>
+    </w:p>
+    <w:p>
+      <w:pPr>
+        <w:rPr>
+          <w:b/>
+        </w:rPr>
+      </w:pPr>
+    </w:p>
+    <w:p>
+      <w:pPr>
+        <w:rPr>
+          <w:b/>
+        </w:rPr>
+      </w:pPr>
+    </w:p>
+    <w:p>
+      <w:pPr>
+        <w:spacing w:after="0"/>
+        <w:rPr>
+          <w:b/>
+        </w:rPr>
+      </w:pPr>
+    </w:p>
+    <w:p>
+      <w:pPr>
+        <w:spacing w:after="0"/>
         <w:rPr>
           <w:b/>
         </w:rPr>
       </w:pPr>
       <w:bookmarkStart w:id="0" w:name="_GoBack"/>
       <w:bookmarkEnd w:id="0"/>
+      <w:r>
+        <w:rPr>
+          <w:b/>
+        </w:rPr>
+        <w:lastRenderedPageBreak/>
+        <w:t>Колыбельная:</w:t>
+      </w:r>
+    </w:p>
+    <w:p>
+      <w:pPr>
+        <w:spacing w:after="0"/>
+        <w:rPr>
+          <w:b/>
+        </w:rPr>
+      </w:pPr>
+      <w:r>
+        <w:rPr>
+          <w:b/>
+        </w:rPr>
+        <w:t>Куплет 1:</w:t>
+      </w:r>
+    </w:p>
+    <w:p>
+      <w:pPr>
+        <w:spacing w:after="0"/>
+      </w:pPr>
+      <w:r>
+        <w:t>На столе в полночь краской</w:t>
+      </w:r>
+    </w:p>
+    <w:p>
+      <w:pPr>
+        <w:spacing w:after="0"/>
+      </w:pPr>
+      <w:r>
+        <w:t>Пишешь стих на холсте.</w:t>
+      </w:r>
+    </w:p>
+    <w:p>
+      <w:pPr>
+        <w:spacing w:after="0"/>
+      </w:pPr>
+      <w:r>
+        <w:t>Сочиняешь, и сказкой</w:t>
+      </w:r>
+    </w:p>
+    <w:p>
+      <w:pPr>
+        <w:spacing w:after="0"/>
+      </w:pPr>
+      <w:r>
+        <w:t>Ты доволен(-а) вполне…</w:t>
+      </w:r>
+    </w:p>
+    <w:p>
+      <w:pPr>
+        <w:spacing w:after="0"/>
+      </w:pPr>
+      <w:r>
+        <w:t>За окошком метели,</w:t>
+      </w:r>
+    </w:p>
+    <w:p>
+      <w:pPr>
+        <w:spacing w:after="0"/>
+      </w:pPr>
+      <w:r>
+        <w:t>За окошком зима…</w:t>
+      </w:r>
+    </w:p>
+    <w:p>
+      <w:pPr>
+        <w:spacing w:after="0"/>
+      </w:pPr>
+      <w:r>
+        <w:t>Дни давно пролетели,</w:t>
+      </w:r>
+    </w:p>
+    <w:p>
+      <w:pPr>
+        <w:spacing w:after="0"/>
+      </w:pPr>
+      <w:r>
+        <w:t>А сейчас спать пора…</w:t>
+      </w:r>
+    </w:p>
+    <w:p>
+      <w:pPr>
+        <w:spacing w:after="0"/>
+      </w:pPr>
+    </w:p>
+    <w:p>
+      <w:pPr>
+        <w:spacing w:after="0"/>
+      </w:pPr>
+      <w:r>
+        <w:t xml:space="preserve">Спать пора… </w:t>
+      </w:r>
+      <w:r>
+        <w:t>Спать пора…</w:t>
+      </w:r>
+    </w:p>
+    <w:p>
+      <w:pPr>
+        <w:spacing w:after="0"/>
+        <w:rPr>
+          <w:b/>
+        </w:rPr>
+      </w:pPr>
+    </w:p>
+    <w:p>
+      <w:pPr>
+        <w:spacing w:after="0"/>
+        <w:rPr>
+          <w:b/>
+        </w:rPr>
+      </w:pPr>
+      <w:r>
+        <w:rPr>
+          <w:b/>
+        </w:rPr>
+        <w:t>Припев:</w:t>
+      </w:r>
+    </w:p>
+    <w:p>
+      <w:pPr>
+        <w:spacing w:after="0"/>
+      </w:pPr>
+      <w:r>
+        <w:t>Заметая далёкие дали страниц,</w:t>
+      </w:r>
+    </w:p>
+    <w:p>
+      <w:pPr>
+        <w:spacing w:after="0"/>
+      </w:pPr>
+      <w:r>
+        <w:t>Погружаемся глубже всё в сон….</w:t>
+      </w:r>
+    </w:p>
+    <w:p>
+      <w:pPr>
+        <w:spacing w:after="0"/>
+      </w:pPr>
+      <w:r>
+        <w:t>И не слушай, пожалуйста, всех небылиц…</w:t>
+      </w:r>
+    </w:p>
+    <w:p>
+      <w:pPr>
+        <w:spacing w:after="0"/>
+      </w:pPr>
+      <w:r>
+        <w:t>Слышишь звон?</w:t>
+      </w:r>
+      <w:r>
+        <w:t xml:space="preserve"> </w:t>
+      </w:r>
+      <w:r>
+        <w:t>Слышишь звон?</w:t>
+      </w:r>
+    </w:p>
+    <w:p>
+      <w:pPr>
+        <w:spacing w:after="0"/>
+      </w:pPr>
+      <w:r>
+        <w:t>И пускай всё давно заметает зима,</w:t>
+      </w:r>
+    </w:p>
+    <w:p>
+      <w:pPr>
+        <w:spacing w:after="0"/>
+      </w:pPr>
+      <w:r>
+        <w:t>Заметает таинственный лес средь ночи…</w:t>
+      </w:r>
+    </w:p>
+    <w:p>
+      <w:pPr>
+        <w:spacing w:after="0"/>
+      </w:pPr>
+      <w:r>
+        <w:t>Иногда ты, пожалуй, не слышишь себя…</w:t>
+      </w:r>
+    </w:p>
+    <w:p>
+      <w:pPr>
+        <w:spacing w:after="0"/>
+      </w:pPr>
+      <w:r>
+        <w:t>И молчишь…</w:t>
+      </w:r>
+      <w:r>
+        <w:t xml:space="preserve"> </w:t>
+      </w:r>
+      <w:r>
+        <w:t>И молчишь…</w:t>
+      </w:r>
+    </w:p>
+    <w:p>
+      <w:pPr>
+        <w:spacing w:after="0"/>
+      </w:pPr>
+    </w:p>
+    <w:p>
+      <w:pPr>
+        <w:spacing w:after="0"/>
+        <w:rPr>
+          <w:b/>
+        </w:rPr>
+      </w:pPr>
+      <w:r>
+        <w:rPr>
+          <w:b/>
+        </w:rPr>
+        <w:t>Куплет 2:</w:t>
+      </w:r>
+    </w:p>
+    <w:p>
+      <w:pPr>
+        <w:spacing w:after="0"/>
+      </w:pPr>
+      <w:r>
+        <w:t>“За о</w:t>
+      </w:r>
+      <w:r>
+        <w:t>кошком уж вечер</w:t>
+      </w:r>
+      <w:r>
+        <w:t>”</w:t>
+      </w:r>
+      <w:r>
+        <w:t xml:space="preserve"> –</w:t>
+      </w:r>
+    </w:p>
+    <w:p>
+      <w:pPr>
+        <w:spacing w:after="0"/>
+      </w:pPr>
+      <w:r>
+        <w:t>Ветер шепчет тебе…</w:t>
+      </w:r>
+    </w:p>
+    <w:p>
+      <w:pPr>
+        <w:spacing w:after="0"/>
+      </w:pPr>
+      <w:proofErr w:type="gramStart"/>
+      <w:r>
+        <w:t>Толи это</w:t>
+      </w:r>
+      <w:proofErr w:type="gramEnd"/>
+      <w:r>
+        <w:t xml:space="preserve"> не ветер,</w:t>
+      </w:r>
+    </w:p>
+    <w:p>
+      <w:pPr>
+        <w:spacing w:after="0"/>
+      </w:pPr>
+      <w:r>
+        <w:t>Толи ты уж во сне…</w:t>
+      </w:r>
+    </w:p>
+    <w:p>
+      <w:pPr>
+        <w:spacing w:after="0"/>
+      </w:pPr>
+      <w:r>
+        <w:t>За окошком метель,</w:t>
+      </w:r>
+    </w:p>
+    <w:p>
+      <w:pPr>
+        <w:spacing w:after="0"/>
+      </w:pPr>
+      <w:r>
+        <w:t>За окошком снега</w:t>
+      </w:r>
+      <w:r>
+        <w:t>.</w:t>
+      </w:r>
+    </w:p>
+    <w:p>
+      <w:pPr>
+        <w:spacing w:after="0"/>
+      </w:pPr>
+      <w:r>
+        <w:t>Заметает ручей,</w:t>
+      </w:r>
+    </w:p>
+    <w:p>
+      <w:pPr>
+        <w:spacing w:after="0"/>
+      </w:pPr>
+      <w:r>
+        <w:t>Спать пора, спать пора…</w:t>
+      </w:r>
+    </w:p>
+    <w:p>
+      <w:pPr>
+        <w:spacing w:after="0"/>
+      </w:pPr>
+    </w:p>
+    <w:p>
+      <w:pPr>
+        <w:spacing w:after="0"/>
+      </w:pPr>
+      <w:r>
+        <w:t>Спать пора… Спать пора…</w:t>
+      </w:r>
+    </w:p>
+    <w:p>
+      <w:pPr>
+        <w:spacing w:after="0"/>
+      </w:pPr>
+    </w:p>
+    <w:p>
+      <w:pPr>
+        <w:spacing w:after="0"/>
+        <w:rPr>
+          <w:b/>
+        </w:rPr>
+      </w:pPr>
+      <w:r>
+        <w:rPr>
+          <w:b/>
+        </w:rPr>
+        <w:t>Припев.</w:t>
+      </w:r>
+    </w:p>
+    <w:p>
+      <w:pPr>
+        <w:spacing w:after="0"/>
+        <w:rPr>
+          <w:b/>
+        </w:rPr>
+      </w:pPr>
+    </w:p>
+    <w:p>
+      <w:pPr>
+        <w:spacing w:after="0"/>
+      </w:pPr>
+      <w:r>
+        <w:rPr>
+          <w:b/>
+        </w:rPr>
+        <w:t>Куплет.</w:t>
+      </w:r>
+      <w:r>
+        <w:rPr>
+          <w:b/>
+        </w:rPr>
+        <w:t xml:space="preserve"> </w:t>
+      </w:r>
+    </w:p>
+    <w:p>
+      <w:pPr>
+        <w:spacing w:after="0"/>
+      </w:pPr>
+      <w:r>
+        <w:t xml:space="preserve">И восход </w:t>
+      </w:r>
+      <w:r>
+        <w:t>окаймляет</w:t>
+      </w:r>
+    </w:p>
+    <w:p>
+      <w:pPr>
+        <w:spacing w:after="0"/>
+      </w:pPr>
+      <w:r>
+        <w:t>Стол лучом на заре.</w:t>
+      </w:r>
+    </w:p>
+    <w:p>
+      <w:pPr>
+        <w:spacing w:after="0"/>
+      </w:pPr>
+      <w:r>
+        <w:t>И творец всё мечтает</w:t>
+      </w:r>
+    </w:p>
+    <w:p>
+      <w:pPr>
+        <w:spacing w:after="0"/>
+      </w:pPr>
+      <w:r>
+        <w:t>Пропадая во сне…</w:t>
+      </w:r>
+    </w:p>
+    <w:p>
+      <w:pPr>
+        <w:spacing w:after="0"/>
+      </w:pPr>
+      <w:r>
+        <w:t>И пускай рассветает,</w:t>
+      </w:r>
+    </w:p>
+    <w:p>
+      <w:pPr>
+        <w:spacing w:after="0"/>
+      </w:pPr>
+      <w:r>
+        <w:t>И пускай сон уйдёт,</w:t>
+      </w:r>
+    </w:p>
+    <w:p>
+      <w:pPr>
+        <w:spacing w:after="0"/>
+      </w:pPr>
+      <w:r>
+        <w:t>И гитара сыграет</w:t>
+      </w:r>
+    </w:p>
+    <w:p>
+      <w:pPr>
+        <w:spacing w:after="0"/>
+      </w:pPr>
+      <w:r>
+        <w:t>Свой последний аккорд…</w:t>
+      </w:r>
+    </w:p>
+    <w:p>
+      <w:pPr>
+        <w:spacing w:after="0"/>
+      </w:pPr>
+    </w:p>
+    <w:p>
+      <w:pPr>
+        <w:spacing w:after="0"/>
+      </w:pPr>
+      <w:r>
+        <w:t>Последний аккорд…</w:t>
+      </w:r>
+      <w:r>
+        <w:t xml:space="preserve"> </w:t>
+      </w:r>
+      <w:r>
+        <w:t>Последний аккорд…</w:t>
+      </w:r>
+    </w:p>
+    <w:p>
+      <w:pPr>
+        <w:spacing w:after="0"/>
+      </w:pPr>
+    </w:p>
+    <w:p>
+      <w:pPr>
+        <w:spacing w:after="0"/>
+        <w:rPr>
+          <w:b/>
+        </w:rPr>
+      </w:pPr>
+      <w:r>
+        <w:rPr>
+          <w:b/>
+        </w:rPr>
+        <w:t>Припев.</w:t>
+      </w:r>
     </w:p>
     <w:sectPr>
       <w:pgSz w:w="11906" w:h="16838"/>
@@ -854,6 +1682,7 @@
   <w:style w:type="paragraph" w:default="1" w:styleId="a">
     <w:name w:val="Normal"/>
     <w:qFormat/>
+    <w:rsid w:val="00F778EC"/>
   </w:style>
   <w:style w:type="character" w:default="1" w:styleId="a0">
     <w:name w:val="Default Paragraph Font"/>

</xml_diff>